<commit_message>
Actualización de guías CPH
</commit_message>
<xml_diff>
--- a/PDRMYE/GUÍAS RÁPIDAS/CPH/Participaciones Federales/COMPPENSACIÓN ISAN.docx
+++ b/PDRMYE/GUÍAS RÁPIDAS/CPH/Participaciones Federales/COMPPENSACIÓN ISAN.docx
@@ -259,16 +259,16 @@
         <mc:AlternateContent>
           <mc:Choice Requires="wps">
             <w:drawing>
-              <wp:anchor distT="0" distB="0" distL="114300" distR="114300" simplePos="0" relativeHeight="251781120" behindDoc="0" locked="0" layoutInCell="1" allowOverlap="1" wp14:anchorId="6E426A2F" wp14:editId="28D1BE99">
+              <wp:anchor distT="0" distB="0" distL="114300" distR="114300" simplePos="0" relativeHeight="251781120" behindDoc="0" locked="0" layoutInCell="1" allowOverlap="1" wp14:anchorId="6E426A2F" wp14:editId="7E0C5A76">
                 <wp:simplePos x="0" y="0"/>
                 <wp:positionH relativeFrom="margin">
-                  <wp:posOffset>-888749</wp:posOffset>
+                  <wp:posOffset>-889304</wp:posOffset>
                 </wp:positionH>
                 <wp:positionV relativeFrom="paragraph">
-                  <wp:posOffset>378416</wp:posOffset>
+                  <wp:posOffset>382022</wp:posOffset>
                 </wp:positionV>
-                <wp:extent cx="7357110" cy="933907"/>
-                <wp:effectExtent l="57150" t="38100" r="53340" b="76200"/>
+                <wp:extent cx="7357110" cy="1208598"/>
+                <wp:effectExtent l="57150" t="38100" r="53340" b="67945"/>
                 <wp:wrapNone/>
                 <wp:docPr id="4" name="Rectángulo 4"/>
                 <wp:cNvGraphicFramePr/>
@@ -279,7 +279,7 @@
                       <wps:spPr>
                         <a:xfrm>
                           <a:off x="0" y="0"/>
-                          <a:ext cx="7357110" cy="933907"/>
+                          <a:ext cx="7357110" cy="1208598"/>
                         </a:xfrm>
                         <a:prstGeom prst="rect">
                           <a:avLst/>
@@ -321,7 +321,7 @@
                                 <w:szCs w:val="36"/>
                                 <w:lang w:val="es-MX"/>
                               </w:rPr>
-                              <w:t>GUÍA RÁPIDA</w:t>
+                              <w:t xml:space="preserve">GUÍA RÁPIDA DE OPERACIONES DE LA PLATAFORMA DE DISTRIBUCIÓN DE RECURSOS A MUNICIPIOS Y </w:t>
                             </w:r>
                             <w:r>
                               <w:rPr>
@@ -331,7 +331,7 @@
                                 <w:szCs w:val="36"/>
                                 <w:lang w:val="es-MX"/>
                               </w:rPr>
-                              <w:t xml:space="preserve"> DE OPERACIONES DE LA PLATAFORMA DE DISTRIBUCIÓN DE RECURSOS A MUNICIPIOS Y ENTIDADES</w:t>
+                              <w:t>ORGANISMOS PÚBLICOS DESCENTRALIZADOS</w:t>
                             </w:r>
                             <w:r>
                               <w:rPr>
@@ -342,8 +342,40 @@
                                 <w:lang w:val="es-MX"/>
                               </w:rPr>
                               <w:br/>
-                              <w:t>MÓDULO “DIRECCIÓN DE PLANEACIÓN HACENDARÍA”</w:t>
+                              <w:t>MÓDULO “</w:t>
                             </w:r>
+                            <w:r>
+                              <w:rPr>
+                                <w:rFonts w:ascii="Arial" w:hAnsi="Arial" w:cs="Arial"/>
+                                <w:b/>
+                                <w:sz w:val="36"/>
+                                <w:szCs w:val="36"/>
+                                <w:lang w:val="es-MX"/>
+                              </w:rPr>
+                              <w:t>COORDINACIÓN</w:t>
+                            </w:r>
+                            <w:r>
+                              <w:rPr>
+                                <w:rFonts w:ascii="Arial" w:hAnsi="Arial" w:cs="Arial"/>
+                                <w:b/>
+                                <w:sz w:val="36"/>
+                                <w:szCs w:val="36"/>
+                                <w:lang w:val="es-MX"/>
+                              </w:rPr>
+                              <w:t xml:space="preserve"> DE PLANEACIÓN HACENDARÍA”</w:t>
+                            </w:r>
+                          </w:p>
+                          <w:p>
+                            <w:pPr>
+                              <w:jc w:val="center"/>
+                              <w:rPr>
+                                <w:rFonts w:ascii="Arial" w:hAnsi="Arial" w:cs="Arial"/>
+                                <w:b/>
+                                <w:sz w:val="36"/>
+                                <w:szCs w:val="36"/>
+                                <w:lang w:val="es-MX"/>
+                              </w:rPr>
+                            </w:pPr>
                           </w:p>
                         </w:txbxContent>
                       </wps:txbx>
@@ -367,7 +399,7 @@
           </mc:Choice>
           <mc:Fallback>
             <w:pict>
-              <v:rect w14:anchorId="6E426A2F" id="Rectángulo 4" o:spid="_x0000_s1026" style="position:absolute;left:0;text-align:left;margin-left:-70pt;margin-top:29.8pt;width:579.3pt;height:73.55pt;z-index:251781120;visibility:visible;mso-wrap-style:square;mso-width-percent:0;mso-height-percent:0;mso-wrap-distance-left:9pt;mso-wrap-distance-top:0;mso-wrap-distance-right:9pt;mso-wrap-distance-bottom:0;mso-position-horizontal:absolute;mso-position-horizontal-relative:margin;mso-position-vertical:absolute;mso-position-vertical-relative:text;mso-width-percent:0;mso-height-percent:0;mso-width-relative:margin;mso-height-relative:margin;v-text-anchor:middle" o:gfxdata="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" fillcolor="#aaa [3030]" stroked="f">
+              <v:rect w14:anchorId="6E426A2F" id="Rectángulo 4" o:spid="_x0000_s1026" style="position:absolute;left:0;text-align:left;margin-left:-70pt;margin-top:30.1pt;width:579.3pt;height:95.15pt;z-index:251781120;visibility:visible;mso-wrap-style:square;mso-width-percent:0;mso-height-percent:0;mso-wrap-distance-left:9pt;mso-wrap-distance-top:0;mso-wrap-distance-right:9pt;mso-wrap-distance-bottom:0;mso-position-horizontal:absolute;mso-position-horizontal-relative:margin;mso-position-vertical:absolute;mso-position-vertical-relative:text;mso-width-percent:0;mso-height-percent:0;mso-width-relative:margin;mso-height-relative:margin;v-text-anchor:middle" o:gfxdata="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" fillcolor="#aaa [3030]" stroked="f">
                 <v:fill color2="#a3a3a3 [3174]" rotate="t" colors="0 #afafaf;.5 #a5a5a5;1 #929292" focus="100%" type="gradient">
                   <o:fill v:ext="view" type="gradientUnscaled"/>
                 </v:fill>
@@ -393,7 +425,7 @@
                           <w:szCs w:val="36"/>
                           <w:lang w:val="es-MX"/>
                         </w:rPr>
-                        <w:t>GUÍA RÁPIDA</w:t>
+                        <w:t xml:space="preserve">GUÍA RÁPIDA DE OPERACIONES DE LA PLATAFORMA DE DISTRIBUCIÓN DE RECURSOS A MUNICIPIOS Y </w:t>
                       </w:r>
                       <w:r>
                         <w:rPr>
@@ -403,7 +435,7 @@
                           <w:szCs w:val="36"/>
                           <w:lang w:val="es-MX"/>
                         </w:rPr>
-                        <w:t xml:space="preserve"> DE OPERACIONES DE LA PLATAFORMA DE DISTRIBUCIÓN DE RECURSOS A MUNICIPIOS Y ENTIDADES</w:t>
+                        <w:t>ORGANISMOS PÚBLICOS DESCENTRALIZADOS</w:t>
                       </w:r>
                       <w:r>
                         <w:rPr>
@@ -414,8 +446,40 @@
                           <w:lang w:val="es-MX"/>
                         </w:rPr>
                         <w:br/>
-                        <w:t>MÓDULO “DIRECCIÓN DE PLANEACIÓN HACENDARÍA”</w:t>
+                        <w:t>MÓDULO “</w:t>
                       </w:r>
+                      <w:r>
+                        <w:rPr>
+                          <w:rFonts w:ascii="Arial" w:hAnsi="Arial" w:cs="Arial"/>
+                          <w:b/>
+                          <w:sz w:val="36"/>
+                          <w:szCs w:val="36"/>
+                          <w:lang w:val="es-MX"/>
+                        </w:rPr>
+                        <w:t>COORDINACIÓN</w:t>
+                      </w:r>
+                      <w:r>
+                        <w:rPr>
+                          <w:rFonts w:ascii="Arial" w:hAnsi="Arial" w:cs="Arial"/>
+                          <w:b/>
+                          <w:sz w:val="36"/>
+                          <w:szCs w:val="36"/>
+                          <w:lang w:val="es-MX"/>
+                        </w:rPr>
+                        <w:t xml:space="preserve"> DE PLANEACIÓN HACENDARÍA”</w:t>
+                      </w:r>
+                    </w:p>
+                    <w:p>
+                      <w:pPr>
+                        <w:jc w:val="center"/>
+                        <w:rPr>
+                          <w:rFonts w:ascii="Arial" w:hAnsi="Arial" w:cs="Arial"/>
+                          <w:b/>
+                          <w:sz w:val="36"/>
+                          <w:szCs w:val="36"/>
+                          <w:lang w:val="es-MX"/>
+                        </w:rPr>
+                      </w:pPr>
                     </w:p>
                   </w:txbxContent>
                 </v:textbox>
@@ -946,12 +1010,108 @@
             </w:rPr>
             <w:fldChar w:fldCharType="separate"/>
           </w:r>
-          <w:hyperlink w:anchor="_Toc124412145" w:history="1">
+          <w:bookmarkStart w:id="0" w:name="_GoBack"/>
+          <w:bookmarkEnd w:id="0"/>
+          <w:r>
+            <w:rPr>
+              <w:rStyle w:val="Hipervnculo"/>
+            </w:rPr>
+            <w:fldChar w:fldCharType="begin"/>
+          </w:r>
+          <w:r>
+            <w:rPr>
+              <w:rStyle w:val="Hipervnculo"/>
+            </w:rPr>
+            <w:instrText xml:space="preserve"> </w:instrText>
+          </w:r>
+          <w:r>
+            <w:instrText>HYPERLINK \l "_Toc136856309"</w:instrText>
+          </w:r>
+          <w:r>
+            <w:rPr>
+              <w:rStyle w:val="Hipervnculo"/>
+            </w:rPr>
+            <w:instrText xml:space="preserve"> </w:instrText>
+          </w:r>
+          <w:r>
+            <w:rPr>
+              <w:rStyle w:val="Hipervnculo"/>
+            </w:rPr>
+          </w:r>
+          <w:r>
+            <w:rPr>
+              <w:rStyle w:val="Hipervnculo"/>
+            </w:rPr>
+            <w:fldChar w:fldCharType="separate"/>
+          </w:r>
+          <w:r>
+            <w:rPr>
+              <w:rStyle w:val="Hipervnculo"/>
+            </w:rPr>
+            <w:t>Objetivo</w:t>
+          </w:r>
+          <w:r>
+            <w:rPr>
+              <w:webHidden/>
+            </w:rPr>
+            <w:tab/>
+          </w:r>
+          <w:r>
+            <w:rPr>
+              <w:webHidden/>
+            </w:rPr>
+            <w:fldChar w:fldCharType="begin"/>
+          </w:r>
+          <w:r>
+            <w:rPr>
+              <w:webHidden/>
+            </w:rPr>
+            <w:instrText xml:space="preserve"> PAGEREF _Toc136856309 \h </w:instrText>
+          </w:r>
+          <w:r>
+            <w:rPr>
+              <w:webHidden/>
+            </w:rPr>
+          </w:r>
+          <w:r>
+            <w:rPr>
+              <w:webHidden/>
+            </w:rPr>
+            <w:fldChar w:fldCharType="separate"/>
+          </w:r>
+          <w:r>
+            <w:rPr>
+              <w:webHidden/>
+            </w:rPr>
+            <w:t>3</w:t>
+          </w:r>
+          <w:r>
+            <w:rPr>
+              <w:webHidden/>
+            </w:rPr>
+            <w:fldChar w:fldCharType="end"/>
+          </w:r>
+          <w:r>
+            <w:rPr>
+              <w:rStyle w:val="Hipervnculo"/>
+            </w:rPr>
+            <w:fldChar w:fldCharType="end"/>
+          </w:r>
+        </w:p>
+        <w:p>
+          <w:pPr>
+            <w:pStyle w:val="TDC1"/>
+            <w:rPr>
+              <w:rFonts w:eastAsiaTheme="minorEastAsia" w:cstheme="minorBidi"/>
+              <w:lang w:val="es-MX" w:eastAsia="es-MX"/>
+            </w:rPr>
+          </w:pPr>
+          <w:hyperlink w:anchor="_Toc136856310" w:history="1">
             <w:r>
               <w:rPr>
                 <w:rStyle w:val="Hipervnculo"/>
               </w:rPr>
-              <w:t>Objetivo</w:t>
+              <w:t>Alcance</w:t>
             </w:r>
             <w:r>
               <w:rPr>
@@ -969,7 +1129,7 @@
               <w:rPr>
                 <w:webHidden/>
               </w:rPr>
-              <w:instrText xml:space="preserve"> PAGEREF _Toc124412145 \h </w:instrText>
+              <w:instrText xml:space="preserve"> PAGEREF _Toc136856310 \h </w:instrText>
             </w:r>
             <w:r>
               <w:rPr>
@@ -1004,12 +1164,12 @@
               <w:lang w:val="es-MX" w:eastAsia="es-MX"/>
             </w:rPr>
           </w:pPr>
-          <w:hyperlink w:anchor="_Toc124412146" w:history="1">
+          <w:hyperlink w:anchor="_Toc136856311" w:history="1">
             <w:r>
               <w:rPr>
                 <w:rStyle w:val="Hipervnculo"/>
               </w:rPr>
-              <w:t>Alcance</w:t>
+              <w:t>Usuario</w:t>
             </w:r>
             <w:r>
               <w:rPr>
@@ -1027,7 +1187,7 @@
               <w:rPr>
                 <w:webHidden/>
               </w:rPr>
-              <w:instrText xml:space="preserve"> PAGEREF _Toc124412146 \h </w:instrText>
+              <w:instrText xml:space="preserve"> PAGEREF _Toc136856311 \h </w:instrText>
             </w:r>
             <w:r>
               <w:rPr>
@@ -1062,12 +1222,12 @@
               <w:lang w:val="es-MX" w:eastAsia="es-MX"/>
             </w:rPr>
           </w:pPr>
-          <w:hyperlink w:anchor="_Toc124412147" w:history="1">
+          <w:hyperlink w:anchor="_Toc136856312" w:history="1">
             <w:r>
               <w:rPr>
                 <w:rStyle w:val="Hipervnculo"/>
               </w:rPr>
-              <w:t>Usuario</w:t>
+              <w:t>FONDO DE COMSENSACIÓN ISAN (COMP ISAN)</w:t>
             </w:r>
             <w:r>
               <w:rPr>
@@ -1085,7 +1245,7 @@
               <w:rPr>
                 <w:webHidden/>
               </w:rPr>
-              <w:instrText xml:space="preserve"> PAGEREF _Toc124412147 \h </w:instrText>
+              <w:instrText xml:space="preserve"> PAGEREF _Toc136856312 \h </w:instrText>
             </w:r>
             <w:r>
               <w:rPr>
@@ -1102,7 +1262,7 @@
               <w:rPr>
                 <w:webHidden/>
               </w:rPr>
-              <w:t>3</w:t>
+              <w:t>4</w:t>
             </w:r>
             <w:r>
               <w:rPr>
@@ -1120,12 +1280,12 @@
               <w:lang w:val="es-MX" w:eastAsia="es-MX"/>
             </w:rPr>
           </w:pPr>
-          <w:hyperlink w:anchor="_Toc124412148" w:history="1">
+          <w:hyperlink w:anchor="_Toc136856313" w:history="1">
             <w:r>
               <w:rPr>
                 <w:rStyle w:val="Hipervnculo"/>
               </w:rPr>
-              <w:t>FONDO DE COMSENSACIÓN ISAN (COMP ISAN)</w:t>
+              <w:t>1.- Selección de Fondo</w:t>
             </w:r>
             <w:r>
               <w:rPr>
@@ -1143,7 +1303,7 @@
               <w:rPr>
                 <w:webHidden/>
               </w:rPr>
-              <w:instrText xml:space="preserve"> PAGEREF _Toc124412148 \h </w:instrText>
+              <w:instrText xml:space="preserve"> PAGEREF _Toc136856313 \h </w:instrText>
             </w:r>
             <w:r>
               <w:rPr>
@@ -1160,7 +1320,7 @@
               <w:rPr>
                 <w:webHidden/>
               </w:rPr>
-              <w:t>4</w:t>
+              <w:t>5</w:t>
             </w:r>
             <w:r>
               <w:rPr>
@@ -1178,12 +1338,12 @@
               <w:lang w:val="es-MX" w:eastAsia="es-MX"/>
             </w:rPr>
           </w:pPr>
-          <w:hyperlink w:anchor="_Toc124412149" w:history="1">
+          <w:hyperlink w:anchor="_Toc136856314" w:history="1">
             <w:r>
               <w:rPr>
                 <w:rStyle w:val="Hipervnculo"/>
               </w:rPr>
-              <w:t>1.- Selección de Fondo</w:t>
+              <w:t>2.- Crear un nuevo cálculo</w:t>
             </w:r>
             <w:r>
               <w:rPr>
@@ -1201,7 +1361,7 @@
               <w:rPr>
                 <w:webHidden/>
               </w:rPr>
-              <w:instrText xml:space="preserve"> PAGEREF _Toc124412149 \h </w:instrText>
+              <w:instrText xml:space="preserve"> PAGEREF _Toc136856314 \h </w:instrText>
             </w:r>
             <w:r>
               <w:rPr>
@@ -1218,7 +1378,7 @@
               <w:rPr>
                 <w:webHidden/>
               </w:rPr>
-              <w:t>5</w:t>
+              <w:t>6</w:t>
             </w:r>
             <w:r>
               <w:rPr>
@@ -1236,12 +1396,12 @@
               <w:lang w:val="es-MX" w:eastAsia="es-MX"/>
             </w:rPr>
           </w:pPr>
-          <w:hyperlink w:anchor="_Toc124412150" w:history="1">
+          <w:hyperlink w:anchor="_Toc136856315" w:history="1">
             <w:r>
               <w:rPr>
                 <w:rStyle w:val="Hipervnculo"/>
               </w:rPr>
-              <w:t>2.- Crear un nuevo cálculo</w:t>
+              <w:t>3.- Autorización de cálculo</w:t>
             </w:r>
             <w:r>
               <w:rPr>
@@ -1259,7 +1419,7 @@
               <w:rPr>
                 <w:webHidden/>
               </w:rPr>
-              <w:instrText xml:space="preserve"> PAGEREF _Toc124412150 \h </w:instrText>
+              <w:instrText xml:space="preserve"> PAGEREF _Toc136856315 \h </w:instrText>
             </w:r>
             <w:r>
               <w:rPr>
@@ -1276,7 +1436,7 @@
               <w:rPr>
                 <w:webHidden/>
               </w:rPr>
-              <w:t>6</w:t>
+              <w:t>9</w:t>
             </w:r>
             <w:r>
               <w:rPr>
@@ -1294,12 +1454,12 @@
               <w:lang w:val="es-MX" w:eastAsia="es-MX"/>
             </w:rPr>
           </w:pPr>
-          <w:hyperlink w:anchor="_Toc124412151" w:history="1">
+          <w:hyperlink w:anchor="_Toc136856316" w:history="1">
             <w:r>
               <w:rPr>
                 <w:rStyle w:val="Hipervnculo"/>
               </w:rPr>
-              <w:t>3.- Autorización de cálculo</w:t>
+              <w:t>4.- Regresar un cálculo</w:t>
             </w:r>
             <w:r>
               <w:rPr>
@@ -1317,7 +1477,7 @@
               <w:rPr>
                 <w:webHidden/>
               </w:rPr>
-              <w:instrText xml:space="preserve"> PAGEREF _Toc124412151 \h </w:instrText>
+              <w:instrText xml:space="preserve"> PAGEREF _Toc136856316 \h </w:instrText>
             </w:r>
             <w:r>
               <w:rPr>
@@ -1334,7 +1494,7 @@
               <w:rPr>
                 <w:webHidden/>
               </w:rPr>
-              <w:t>9</w:t>
+              <w:t>10</w:t>
             </w:r>
             <w:r>
               <w:rPr>
@@ -1352,12 +1512,12 @@
               <w:lang w:val="es-MX" w:eastAsia="es-MX"/>
             </w:rPr>
           </w:pPr>
-          <w:hyperlink w:anchor="_Toc124412152" w:history="1">
+          <w:hyperlink w:anchor="_Toc136856317" w:history="1">
             <w:r>
               <w:rPr>
                 <w:rStyle w:val="Hipervnculo"/>
               </w:rPr>
-              <w:t>4.- Regresar un cálculo</w:t>
+              <w:t>5.- Consulta de estatus</w:t>
             </w:r>
             <w:r>
               <w:rPr>
@@ -1375,65 +1535,7 @@
               <w:rPr>
                 <w:webHidden/>
               </w:rPr>
-              <w:instrText xml:space="preserve"> PAGEREF _Toc124412152 \h </w:instrText>
-            </w:r>
-            <w:r>
-              <w:rPr>
-                <w:webHidden/>
-              </w:rPr>
-            </w:r>
-            <w:r>
-              <w:rPr>
-                <w:webHidden/>
-              </w:rPr>
-              <w:fldChar w:fldCharType="separate"/>
-            </w:r>
-            <w:r>
-              <w:rPr>
-                <w:webHidden/>
-              </w:rPr>
-              <w:t>10</w:t>
-            </w:r>
-            <w:r>
-              <w:rPr>
-                <w:webHidden/>
-              </w:rPr>
-              <w:fldChar w:fldCharType="end"/>
-            </w:r>
-          </w:hyperlink>
-        </w:p>
-        <w:p>
-          <w:pPr>
-            <w:pStyle w:val="TDC1"/>
-            <w:rPr>
-              <w:rFonts w:eastAsiaTheme="minorEastAsia" w:cstheme="minorBidi"/>
-              <w:lang w:val="es-MX" w:eastAsia="es-MX"/>
-            </w:rPr>
-          </w:pPr>
-          <w:hyperlink w:anchor="_Toc124412153" w:history="1">
-            <w:r>
-              <w:rPr>
-                <w:rStyle w:val="Hipervnculo"/>
-              </w:rPr>
-              <w:t>5.- Consulta de estatus</w:t>
-            </w:r>
-            <w:r>
-              <w:rPr>
-                <w:webHidden/>
-              </w:rPr>
-              <w:tab/>
-            </w:r>
-            <w:r>
-              <w:rPr>
-                <w:webHidden/>
-              </w:rPr>
-              <w:fldChar w:fldCharType="begin"/>
-            </w:r>
-            <w:r>
-              <w:rPr>
-                <w:webHidden/>
-              </w:rPr>
-              <w:instrText xml:space="preserve"> PAGEREF _Toc124412153 \h </w:instrText>
+              <w:instrText xml:space="preserve"> PAGEREF _Toc136856317 \h </w:instrText>
             </w:r>
             <w:r>
               <w:rPr>
@@ -2205,16 +2307,30 @@
           <w:b w:val="0"/>
         </w:rPr>
       </w:pPr>
-      <w:bookmarkStart w:id="0" w:name="_Toc123297018"/>
-      <w:bookmarkStart w:id="1" w:name="_Toc124412145"/>
+      <w:bookmarkStart w:id="1" w:name="_Toc123297018"/>
+      <w:bookmarkStart w:id="2" w:name="_Toc124522205"/>
+      <w:bookmarkStart w:id="3" w:name="_Toc136444480"/>
+      <w:bookmarkStart w:id="4" w:name="_Toc136445048"/>
+      <w:bookmarkStart w:id="5" w:name="_Toc136445388"/>
+      <w:bookmarkStart w:id="6" w:name="_Toc136588018"/>
+      <w:bookmarkStart w:id="7" w:name="_Toc136619111"/>
+      <w:bookmarkStart w:id="8" w:name="_Toc136854195"/>
+      <w:bookmarkStart w:id="9" w:name="_Toc136856309"/>
       <w:r>
         <w:rPr>
           <w:rFonts w:cs="Arial"/>
         </w:rPr>
         <w:t>Objetivo</w:t>
       </w:r>
-      <w:bookmarkEnd w:id="0"/>
       <w:bookmarkEnd w:id="1"/>
+      <w:bookmarkEnd w:id="2"/>
+      <w:bookmarkEnd w:id="3"/>
+      <w:bookmarkEnd w:id="4"/>
+      <w:bookmarkEnd w:id="5"/>
+      <w:bookmarkEnd w:id="6"/>
+      <w:bookmarkEnd w:id="7"/>
+      <w:bookmarkEnd w:id="8"/>
+      <w:bookmarkEnd w:id="9"/>
     </w:p>
     <w:p>
       <w:pPr>
@@ -2234,35 +2350,35 @@
           <w:sz w:val="24"/>
         </w:rPr>
         <w:tab/>
-        <w:t xml:space="preserve">Lograr que, mediante el presente manual, los usuarios de la Dirección de Planeación Hacendaria puedan consultar los pasos a seguir para el registro de </w:t>
-      </w:r>
-      <w:r>
-        <w:rPr>
-          <w:rFonts w:ascii="Arial" w:hAnsi="Arial" w:cs="Arial"/>
-          <w:sz w:val="24"/>
-        </w:rPr>
-        <w:t xml:space="preserve">las </w:t>
-      </w:r>
-      <w:r>
-        <w:rPr>
-          <w:rFonts w:ascii="Arial" w:hAnsi="Arial" w:cs="Arial"/>
-          <w:sz w:val="24"/>
-        </w:rPr>
-        <w:t>distribucio</w:t>
-      </w:r>
-      <w:r>
-        <w:rPr>
-          <w:rFonts w:ascii="Arial" w:hAnsi="Arial" w:cs="Arial"/>
-          <w:sz w:val="24"/>
-        </w:rPr>
-        <w:t>nes</w:t>
-      </w:r>
-      <w:r>
-        <w:rPr>
-          <w:rFonts w:ascii="Arial" w:hAnsi="Arial" w:cs="Arial"/>
-          <w:sz w:val="24"/>
-        </w:rPr>
-        <w:t xml:space="preserve"> de recursos, así como el seguimiento correspondiente, para su asignación al área que vaya a continuar la atención hasta concluir con el registro de los pagos</w:t>
+        <w:t xml:space="preserve">Lograr que, mediante el presente manual, los usuarios de la </w:t>
+      </w:r>
+      <w:r>
+        <w:rPr>
+          <w:rFonts w:ascii="Arial" w:hAnsi="Arial" w:cs="Arial"/>
+          <w:sz w:val="24"/>
+        </w:rPr>
+        <w:t>Coordinación</w:t>
+      </w:r>
+      <w:r>
+        <w:rPr>
+          <w:rFonts w:ascii="Arial" w:hAnsi="Arial" w:cs="Arial"/>
+          <w:sz w:val="24"/>
+        </w:rPr>
+        <w:t xml:space="preserve"> de Planeación Hacendaria puedan consultar los pasos a seguir para el registro de </w:t>
+      </w:r>
+      <w:r>
+        <w:rPr>
+          <w:rFonts w:ascii="Arial" w:hAnsi="Arial" w:cs="Arial"/>
+          <w:sz w:val="24"/>
+        </w:rPr>
+        <w:t>las distribucio</w:t>
+      </w:r>
+      <w:r>
+        <w:rPr>
+          <w:rFonts w:ascii="Arial" w:hAnsi="Arial" w:cs="Arial"/>
+          <w:sz w:val="24"/>
+        </w:rPr>
+        <w:t>nes de recursos, así como el seguimiento correspondiente, para su asignación al área que vaya a continuar la atención hasta concluir con el registro de los pagos</w:t>
       </w:r>
     </w:p>
     <w:p>
@@ -2288,16 +2404,30 @@
           <w:b w:val="0"/>
         </w:rPr>
       </w:pPr>
-      <w:bookmarkStart w:id="2" w:name="_Toc123297019"/>
-      <w:bookmarkStart w:id="3" w:name="_Toc124412146"/>
+      <w:bookmarkStart w:id="10" w:name="_Toc123297019"/>
+      <w:bookmarkStart w:id="11" w:name="_Toc124522206"/>
+      <w:bookmarkStart w:id="12" w:name="_Toc136444481"/>
+      <w:bookmarkStart w:id="13" w:name="_Toc136445049"/>
+      <w:bookmarkStart w:id="14" w:name="_Toc136445389"/>
+      <w:bookmarkStart w:id="15" w:name="_Toc136588019"/>
+      <w:bookmarkStart w:id="16" w:name="_Toc136619112"/>
+      <w:bookmarkStart w:id="17" w:name="_Toc136854196"/>
+      <w:bookmarkStart w:id="18" w:name="_Toc136856310"/>
       <w:r>
         <w:rPr>
           <w:rFonts w:cs="Arial"/>
         </w:rPr>
         <w:t>Alcance</w:t>
       </w:r>
-      <w:bookmarkEnd w:id="2"/>
-      <w:bookmarkEnd w:id="3"/>
+      <w:bookmarkEnd w:id="10"/>
+      <w:bookmarkEnd w:id="11"/>
+      <w:bookmarkEnd w:id="12"/>
+      <w:bookmarkEnd w:id="13"/>
+      <w:bookmarkEnd w:id="14"/>
+      <w:bookmarkEnd w:id="15"/>
+      <w:bookmarkEnd w:id="16"/>
+      <w:bookmarkEnd w:id="17"/>
+      <w:bookmarkEnd w:id="18"/>
       <w:r>
         <w:rPr>
           <w:rFonts w:cs="Arial"/>
@@ -2410,16 +2540,30 @@
           <w:rFonts w:cs="Arial"/>
         </w:rPr>
       </w:pPr>
-      <w:bookmarkStart w:id="4" w:name="_Toc123297020"/>
-      <w:bookmarkStart w:id="5" w:name="_Toc124412147"/>
+      <w:bookmarkStart w:id="19" w:name="_Toc123297020"/>
+      <w:bookmarkStart w:id="20" w:name="_Toc124522207"/>
+      <w:bookmarkStart w:id="21" w:name="_Toc136444482"/>
+      <w:bookmarkStart w:id="22" w:name="_Toc136445050"/>
+      <w:bookmarkStart w:id="23" w:name="_Toc136445390"/>
+      <w:bookmarkStart w:id="24" w:name="_Toc136588020"/>
+      <w:bookmarkStart w:id="25" w:name="_Toc136619113"/>
+      <w:bookmarkStart w:id="26" w:name="_Toc136854197"/>
+      <w:bookmarkStart w:id="27" w:name="_Toc136856311"/>
       <w:r>
         <w:rPr>
           <w:rFonts w:cs="Arial"/>
         </w:rPr>
         <w:t>Usuario</w:t>
       </w:r>
-      <w:bookmarkEnd w:id="4"/>
-      <w:bookmarkEnd w:id="5"/>
+      <w:bookmarkEnd w:id="19"/>
+      <w:bookmarkEnd w:id="20"/>
+      <w:bookmarkEnd w:id="21"/>
+      <w:bookmarkEnd w:id="22"/>
+      <w:bookmarkEnd w:id="23"/>
+      <w:bookmarkEnd w:id="24"/>
+      <w:bookmarkEnd w:id="25"/>
+      <w:bookmarkEnd w:id="26"/>
+      <w:bookmarkEnd w:id="27"/>
     </w:p>
     <w:p>
       <w:pPr>
@@ -2469,6 +2613,19 @@
         </w:rPr>
         <w:t xml:space="preserve"> General del Estado</w:t>
       </w:r>
+    </w:p>
+    <w:p>
+      <w:pPr>
+        <w:tabs>
+          <w:tab w:val="left" w:pos="1494"/>
+        </w:tabs>
+        <w:spacing w:line="276" w:lineRule="auto"/>
+        <w:jc w:val="both"/>
+        <w:rPr>
+          <w:rFonts w:ascii="Arial" w:hAnsi="Arial" w:cs="Arial"/>
+          <w:sz w:val="24"/>
+        </w:rPr>
+      </w:pPr>
     </w:p>
     <w:p>
       <w:pPr>
@@ -2603,18 +2760,8 @@
                                 <w:sz w:val="24"/>
                                 <w:lang w:val="es-MX"/>
                               </w:rPr>
-                              <w:t xml:space="preserve">Instrucciones para proceso de </w:t>
+                              <w:t>Instrucciones para proceso de cá</w:t>
                             </w:r>
-                            <w:r>
-                              <w:rPr>
-                                <w:b/>
-                                <w:sz w:val="24"/>
-                                <w:lang w:val="es-MX"/>
-                              </w:rPr>
-                              <w:t>cá</w:t>
-                            </w:r>
-                            <w:bookmarkStart w:id="6" w:name="_GoBack"/>
-                            <w:bookmarkEnd w:id="6"/>
                             <w:r>
                               <w:rPr>
                                 <w:b/>
@@ -2743,7 +2890,7 @@
           <w:szCs w:val="44"/>
         </w:rPr>
       </w:pPr>
-      <w:bookmarkStart w:id="8" w:name="_Toc124412148"/>
+      <w:bookmarkStart w:id="28" w:name="_Toc136856312"/>
       <w:r>
         <w:rPr>
           <w:rFonts w:cs="Arial"/>
@@ -2784,7 +2931,7 @@
         </w:rPr>
         <w:t>)</w:t>
       </w:r>
-      <w:bookmarkEnd w:id="8"/>
+      <w:bookmarkEnd w:id="28"/>
     </w:p>
     <w:p>
       <w:pPr>
@@ -2976,76 +3123,422 @@
     <w:p>
       <w:pPr>
         <w:spacing w:line="276" w:lineRule="auto"/>
+        <w:rPr>
+          <w:rFonts w:ascii="Arial" w:hAnsi="Arial" w:cs="Arial"/>
+          <w:sz w:val="24"/>
+          <w:szCs w:val="24"/>
+        </w:rPr>
+      </w:pPr>
+    </w:p>
+    <w:p>
+      <w:pPr>
+        <w:spacing w:line="276" w:lineRule="auto"/>
+        <w:rPr>
+          <w:rFonts w:ascii="Arial" w:hAnsi="Arial" w:cs="Arial"/>
+          <w:sz w:val="24"/>
+          <w:szCs w:val="24"/>
+        </w:rPr>
+      </w:pPr>
+    </w:p>
+    <w:p>
+      <w:pPr>
+        <w:pStyle w:val="Ttulo1"/>
+        <w:spacing w:line="276" w:lineRule="auto"/>
         <w:jc w:val="center"/>
         <w:rPr>
-          <w:rFonts w:ascii="Arial" w:hAnsi="Arial" w:cs="Arial"/>
-          <w:sz w:val="24"/>
-          <w:szCs w:val="24"/>
-        </w:rPr>
-      </w:pPr>
-    </w:p>
-    <w:p>
-      <w:pPr>
-        <w:spacing w:line="276" w:lineRule="auto"/>
-        <w:jc w:val="center"/>
-        <w:rPr>
-          <w:rFonts w:ascii="Arial" w:hAnsi="Arial" w:cs="Arial"/>
-          <w:sz w:val="24"/>
-          <w:szCs w:val="24"/>
-        </w:rPr>
-      </w:pPr>
-    </w:p>
-    <w:p>
-      <w:pPr>
-        <w:spacing w:line="276" w:lineRule="auto"/>
-        <w:rPr>
-          <w:rFonts w:ascii="Arial" w:hAnsi="Arial" w:cs="Arial"/>
-          <w:sz w:val="24"/>
-          <w:szCs w:val="24"/>
-        </w:rPr>
-      </w:pPr>
-    </w:p>
-    <w:p>
-      <w:pPr>
-        <w:pStyle w:val="Ttulo1"/>
-        <w:spacing w:line="276" w:lineRule="auto"/>
-        <w:jc w:val="center"/>
-        <w:rPr>
           <w:rFonts w:cs="Arial"/>
         </w:rPr>
       </w:pPr>
-      <w:bookmarkStart w:id="9" w:name="_Toc123565162"/>
-      <w:bookmarkStart w:id="10" w:name="_Toc124341669"/>
-      <w:bookmarkStart w:id="11" w:name="_Toc124412149"/>
+      <w:bookmarkStart w:id="29" w:name="_Toc123565162"/>
+      <w:bookmarkStart w:id="30" w:name="_Toc124341669"/>
+      <w:bookmarkStart w:id="31" w:name="_Toc136856313"/>
       <w:r>
         <w:rPr>
           <w:rFonts w:cs="Arial"/>
         </w:rPr>
         <w:t>1.- Selección de Fondo</w:t>
       </w:r>
-      <w:bookmarkEnd w:id="9"/>
-      <w:bookmarkEnd w:id="10"/>
-      <w:bookmarkEnd w:id="11"/>
-    </w:p>
-    <w:p>
-      <w:r>
-        <w:rPr>
+      <w:bookmarkEnd w:id="29"/>
+      <w:bookmarkEnd w:id="30"/>
+      <w:bookmarkEnd w:id="31"/>
+    </w:p>
+    <w:p>
+      <w:r>
+        <w:rPr>
+          <w:rFonts w:ascii="Arial" w:hAnsi="Arial" w:cs="Arial"/>
+          <w:b/>
           <w:noProof/>
+          <w:sz w:val="24"/>
+          <w:szCs w:val="24"/>
           <w:lang w:val="es-MX" w:eastAsia="es-MX"/>
         </w:rPr>
         <w:drawing>
-          <wp:anchor distT="0" distB="0" distL="114300" distR="114300" simplePos="0" relativeHeight="251819008" behindDoc="0" locked="0" layoutInCell="1" allowOverlap="1" wp14:anchorId="69B12AF0" wp14:editId="4CC924C9">
+          <wp:anchor distT="0" distB="0" distL="114300" distR="114300" simplePos="0" relativeHeight="251829248" behindDoc="0" locked="0" layoutInCell="1" allowOverlap="1" wp14:anchorId="3305CA81" wp14:editId="466D0139">
             <wp:simplePos x="0" y="0"/>
             <wp:positionH relativeFrom="margin">
-              <wp:posOffset>2907665</wp:posOffset>
+              <wp:posOffset>2957885</wp:posOffset>
             </wp:positionH>
             <wp:positionV relativeFrom="paragraph">
-              <wp:posOffset>146050</wp:posOffset>
+              <wp:posOffset>247181</wp:posOffset>
             </wp:positionV>
-            <wp:extent cx="618596" cy="317500"/>
-            <wp:effectExtent l="0" t="0" r="0" b="6350"/>
+            <wp:extent cx="470780" cy="416979"/>
+            <wp:effectExtent l="152400" t="152400" r="367665" b="364490"/>
             <wp:wrapNone/>
-            <wp:docPr id="66" name="Imagen 66"/>
+            <wp:docPr id="19" name="Imagen 19"/>
+            <wp:cNvGraphicFramePr>
+              <a:graphicFrameLocks xmlns:a="http://schemas.openxmlformats.org/drawingml/2006/main" noChangeAspect="1"/>
+            </wp:cNvGraphicFramePr>
+            <a:graphic xmlns:a="http://schemas.openxmlformats.org/drawingml/2006/main">
+              <a:graphicData uri="http://schemas.openxmlformats.org/drawingml/2006/picture">
+                <pic:pic xmlns:pic="http://schemas.openxmlformats.org/drawingml/2006/picture">
+                  <pic:nvPicPr>
+                    <pic:cNvPr id="1" name=""/>
+                    <pic:cNvPicPr/>
+                  </pic:nvPicPr>
+                  <pic:blipFill rotWithShape="1">
+                    <a:blip r:embed="rId10" cstate="print">
+                      <a:extLst>
+                        <a:ext uri="{28A0092B-C50C-407E-A947-70E740481C1C}">
+                          <a14:useLocalDpi xmlns:a14="http://schemas.microsoft.com/office/drawing/2010/main" val="0"/>
+                        </a:ext>
+                      </a:extLst>
+                    </a:blip>
+                    <a:srcRect l="2465" t="2620" r="93425" b="89252"/>
+                    <a:stretch/>
+                  </pic:blipFill>
+                  <pic:spPr bwMode="auto">
+                    <a:xfrm>
+                      <a:off x="0" y="0"/>
+                      <a:ext cx="470780" cy="416979"/>
+                    </a:xfrm>
+                    <a:prstGeom prst="rect">
+                      <a:avLst/>
+                    </a:prstGeom>
+                    <a:ln>
+                      <a:noFill/>
+                    </a:ln>
+                    <a:effectLst>
+                      <a:outerShdw blurRad="292100" dist="139700" dir="2700000" algn="tl" rotWithShape="0">
+                        <a:srgbClr val="333333">
+                          <a:alpha val="65000"/>
+                        </a:srgbClr>
+                      </a:outerShdw>
+                    </a:effectLst>
+                    <a:extLst>
+                      <a:ext uri="{53640926-AAD7-44D8-BBD7-CCE9431645EC}">
+                        <a14:shadowObscured xmlns:a14="http://schemas.microsoft.com/office/drawing/2010/main"/>
+                      </a:ext>
+                    </a:extLst>
+                  </pic:spPr>
+                </pic:pic>
+              </a:graphicData>
+            </a:graphic>
+            <wp14:sizeRelH relativeFrom="page">
+              <wp14:pctWidth>0</wp14:pctWidth>
+            </wp14:sizeRelH>
+            <wp14:sizeRelV relativeFrom="page">
+              <wp14:pctHeight>0</wp14:pctHeight>
+            </wp14:sizeRelV>
+          </wp:anchor>
+        </w:drawing>
+      </w:r>
+    </w:p>
+    <w:p>
+      <w:pPr>
+        <w:rPr>
+          <w:rFonts w:ascii="Arial" w:hAnsi="Arial" w:cs="Arial"/>
+          <w:b/>
+          <w:sz w:val="24"/>
+          <w:szCs w:val="24"/>
+        </w:rPr>
+      </w:pPr>
+      <w:r>
+        <w:rPr>
+          <w:rFonts w:ascii="Arial" w:hAnsi="Arial" w:cs="Arial"/>
+          <w:b/>
+          <w:sz w:val="24"/>
+          <w:szCs w:val="24"/>
+        </w:rPr>
+        <w:t>1.</w:t>
+      </w:r>
+      <w:r>
+        <w:rPr>
+          <w:rFonts w:ascii="Arial" w:hAnsi="Arial" w:cs="Arial"/>
+          <w:b/>
+          <w:sz w:val="24"/>
+          <w:szCs w:val="24"/>
+        </w:rPr>
+        <w:t>1</w:t>
+      </w:r>
+      <w:r>
+        <w:rPr>
+          <w:rFonts w:ascii="Arial" w:hAnsi="Arial" w:cs="Arial"/>
+          <w:b/>
+          <w:sz w:val="24"/>
+          <w:szCs w:val="24"/>
+        </w:rPr>
+        <w:t>- Presionaremos el siguiente botón</w:t>
+      </w:r>
+    </w:p>
+    <w:p>
+      <w:pPr>
+        <w:rPr>
+          <w:rFonts w:ascii="Arial" w:hAnsi="Arial" w:cs="Arial"/>
+          <w:b/>
+          <w:sz w:val="24"/>
+          <w:szCs w:val="24"/>
+        </w:rPr>
+      </w:pPr>
+      <w:r>
+        <w:rPr>
+          <w:rFonts w:ascii="Arial" w:hAnsi="Arial" w:cs="Arial"/>
+          <w:b/>
+          <w:sz w:val="24"/>
+          <w:szCs w:val="24"/>
+        </w:rPr>
+        <w:t>p</w:t>
+      </w:r>
+      <w:r>
+        <w:rPr>
+          <w:rFonts w:ascii="Arial" w:hAnsi="Arial" w:cs="Arial"/>
+          <w:b/>
+          <w:sz w:val="24"/>
+          <w:szCs w:val="24"/>
+        </w:rPr>
+        <w:t>ara mostrar el menú principal</w:t>
+      </w:r>
+    </w:p>
+    <w:p>
+      <w:pPr>
+        <w:rPr>
+          <w:rFonts w:ascii="Arial" w:hAnsi="Arial" w:cs="Arial"/>
+          <w:b/>
+          <w:sz w:val="24"/>
+          <w:szCs w:val="24"/>
+        </w:rPr>
+      </w:pPr>
+    </w:p>
+    <w:p>
+      <w:pPr>
+        <w:rPr>
+          <w:rFonts w:ascii="Arial" w:hAnsi="Arial" w:cs="Arial"/>
+          <w:b/>
+          <w:sz w:val="24"/>
+          <w:szCs w:val="24"/>
+        </w:rPr>
+      </w:pPr>
+      <w:r>
+        <w:rPr>
+          <w:rFonts w:ascii="Arial" w:hAnsi="Arial" w:cs="Arial"/>
+          <w:b/>
+          <w:sz w:val="24"/>
+          <w:szCs w:val="24"/>
+        </w:rPr>
+        <w:t>1.</w:t>
+      </w:r>
+      <w:r>
+        <w:rPr>
+          <w:rFonts w:ascii="Arial" w:hAnsi="Arial" w:cs="Arial"/>
+          <w:b/>
+          <w:sz w:val="24"/>
+          <w:szCs w:val="24"/>
+        </w:rPr>
+        <w:t xml:space="preserve">2.- Seleccionar la opción PARTICIPACIONES </w:t>
+      </w:r>
+      <w:r>
+        <w:rPr>
+          <w:rFonts w:ascii="Arial" w:hAnsi="Arial" w:cs="Arial"/>
+          <w:b/>
+          <w:sz w:val="24"/>
+          <w:szCs w:val="24"/>
+        </w:rPr>
+        <w:t>FEDERALES</w:t>
+      </w:r>
+      <w:r>
+        <w:rPr>
+          <w:rFonts w:ascii="Arial" w:hAnsi="Arial" w:cs="Arial"/>
+          <w:b/>
+          <w:sz w:val="24"/>
+          <w:szCs w:val="24"/>
+        </w:rPr>
+        <w:t xml:space="preserve"> la cual desplegara un submenú</w:t>
+      </w:r>
+    </w:p>
+    <w:p>
+      <w:pPr>
+        <w:rPr>
+          <w:rFonts w:ascii="Arial" w:hAnsi="Arial" w:cs="Arial"/>
+          <w:b/>
+          <w:sz w:val="24"/>
+          <w:szCs w:val="24"/>
+        </w:rPr>
+      </w:pPr>
+    </w:p>
+    <w:p>
+      <w:pPr>
+        <w:rPr>
+          <w:rFonts w:ascii="Arial" w:hAnsi="Arial" w:cs="Arial"/>
+          <w:b/>
+          <w:sz w:val="24"/>
+          <w:szCs w:val="24"/>
+        </w:rPr>
+      </w:pPr>
+      <w:r>
+        <w:rPr>
+          <w:rFonts w:ascii="Arial" w:hAnsi="Arial" w:cs="Arial"/>
+          <w:b/>
+          <w:sz w:val="24"/>
+          <w:szCs w:val="24"/>
+        </w:rPr>
+        <w:t>1.</w:t>
+      </w:r>
+      <w:r>
+        <w:rPr>
+          <w:rFonts w:ascii="Arial" w:hAnsi="Arial" w:cs="Arial"/>
+          <w:b/>
+          <w:sz w:val="24"/>
+          <w:szCs w:val="24"/>
+        </w:rPr>
+        <w:t>3.- De las opciones del submenú elegiremos la opción “</w:t>
+      </w:r>
+      <w:r>
+        <w:rPr>
+          <w:rFonts w:ascii="Arial" w:hAnsi="Arial" w:cs="Arial"/>
+          <w:b/>
+          <w:sz w:val="24"/>
+          <w:szCs w:val="24"/>
+        </w:rPr>
+        <w:t>COMP ISAN</w:t>
+      </w:r>
+      <w:r>
+        <w:rPr>
+          <w:rFonts w:ascii="Arial" w:hAnsi="Arial" w:cs="Arial"/>
+          <w:b/>
+          <w:sz w:val="24"/>
+          <w:szCs w:val="24"/>
+        </w:rPr>
+        <w:t xml:space="preserve">” </w:t>
+      </w:r>
+    </w:p>
+    <w:p>
+      <w:pPr>
+        <w:rPr>
+          <w:rFonts w:ascii="Arial" w:hAnsi="Arial" w:cs="Arial"/>
+          <w:b/>
+          <w:sz w:val="24"/>
+          <w:szCs w:val="24"/>
+        </w:rPr>
+      </w:pPr>
+    </w:p>
+    <w:p>
+      <w:pPr>
+        <w:jc w:val="center"/>
+        <w:rPr>
+          <w:rFonts w:ascii="Arial" w:hAnsi="Arial" w:cs="Arial"/>
+          <w:b/>
+          <w:sz w:val="24"/>
+          <w:szCs w:val="24"/>
+        </w:rPr>
+      </w:pPr>
+      <w:r>
+        <w:rPr>
+          <w:rFonts w:ascii="Arial" w:hAnsi="Arial" w:cs="Arial"/>
+          <w:b/>
+          <w:noProof/>
+          <w:sz w:val="24"/>
+          <w:szCs w:val="24"/>
+          <w:lang w:val="es-MX" w:eastAsia="es-MX"/>
+        </w:rPr>
+        <w:drawing>
+          <wp:anchor distT="0" distB="0" distL="114300" distR="114300" simplePos="0" relativeHeight="251833344" behindDoc="0" locked="0" layoutInCell="1" allowOverlap="1" wp14:anchorId="790959F2" wp14:editId="577ACC8A">
+            <wp:simplePos x="0" y="0"/>
+            <wp:positionH relativeFrom="margin">
+              <wp:posOffset>1272208</wp:posOffset>
+            </wp:positionH>
+            <wp:positionV relativeFrom="paragraph">
+              <wp:posOffset>72252</wp:posOffset>
+            </wp:positionV>
+            <wp:extent cx="470780" cy="416979"/>
+            <wp:effectExtent l="152400" t="152400" r="367665" b="364490"/>
+            <wp:wrapNone/>
+            <wp:docPr id="14" name="Imagen 14"/>
+            <wp:cNvGraphicFramePr>
+              <a:graphicFrameLocks xmlns:a="http://schemas.openxmlformats.org/drawingml/2006/main" noChangeAspect="1"/>
+            </wp:cNvGraphicFramePr>
+            <a:graphic xmlns:a="http://schemas.openxmlformats.org/drawingml/2006/main">
+              <a:graphicData uri="http://schemas.openxmlformats.org/drawingml/2006/picture">
+                <pic:pic xmlns:pic="http://schemas.openxmlformats.org/drawingml/2006/picture">
+                  <pic:nvPicPr>
+                    <pic:cNvPr id="1" name=""/>
+                    <pic:cNvPicPr/>
+                  </pic:nvPicPr>
+                  <pic:blipFill rotWithShape="1">
+                    <a:blip r:embed="rId10" cstate="print">
+                      <a:extLst>
+                        <a:ext uri="{28A0092B-C50C-407E-A947-70E740481C1C}">
+                          <a14:useLocalDpi xmlns:a14="http://schemas.microsoft.com/office/drawing/2010/main" val="0"/>
+                        </a:ext>
+                      </a:extLst>
+                    </a:blip>
+                    <a:srcRect l="2465" t="2620" r="93425" b="89252"/>
+                    <a:stretch/>
+                  </pic:blipFill>
+                  <pic:spPr bwMode="auto">
+                    <a:xfrm>
+                      <a:off x="0" y="0"/>
+                      <a:ext cx="470780" cy="416979"/>
+                    </a:xfrm>
+                    <a:prstGeom prst="rect">
+                      <a:avLst/>
+                    </a:prstGeom>
+                    <a:ln>
+                      <a:noFill/>
+                    </a:ln>
+                    <a:effectLst>
+                      <a:outerShdw blurRad="292100" dist="139700" dir="2700000" algn="tl" rotWithShape="0">
+                        <a:srgbClr val="333333">
+                          <a:alpha val="65000"/>
+                        </a:srgbClr>
+                      </a:outerShdw>
+                    </a:effectLst>
+                    <a:extLst>
+                      <a:ext uri="{53640926-AAD7-44D8-BBD7-CCE9431645EC}">
+                        <a14:shadowObscured xmlns:a14="http://schemas.microsoft.com/office/drawing/2010/main"/>
+                      </a:ext>
+                    </a:extLst>
+                  </pic:spPr>
+                </pic:pic>
+              </a:graphicData>
+            </a:graphic>
+            <wp14:sizeRelH relativeFrom="page">
+              <wp14:pctWidth>0</wp14:pctWidth>
+            </wp14:sizeRelH>
+            <wp14:sizeRelV relativeFrom="page">
+              <wp14:pctHeight>0</wp14:pctHeight>
+            </wp14:sizeRelV>
+          </wp:anchor>
+        </w:drawing>
+      </w:r>
+      <w:r>
+        <w:rPr>
+          <w:rFonts w:ascii="Arial" w:hAnsi="Arial" w:cs="Arial"/>
+          <w:b/>
+          <w:sz w:val="24"/>
+          <w:szCs w:val="24"/>
+        </w:rPr>
+        <w:drawing>
+          <wp:anchor distT="0" distB="0" distL="114300" distR="114300" simplePos="0" relativeHeight="251834368" behindDoc="0" locked="0" layoutInCell="1" allowOverlap="1" wp14:anchorId="3C9F5F25" wp14:editId="0607AB7B">
+            <wp:simplePos x="0" y="0"/>
+            <wp:positionH relativeFrom="column">
+              <wp:posOffset>1860605</wp:posOffset>
+            </wp:positionH>
+            <wp:positionV relativeFrom="paragraph">
+              <wp:posOffset>6543</wp:posOffset>
+            </wp:positionV>
+            <wp:extent cx="1781618" cy="4031312"/>
+            <wp:effectExtent l="152400" t="152400" r="371475" b="369570"/>
+            <wp:wrapNone/>
+            <wp:docPr id="7" name="Imagen 7"/>
             <wp:cNvGraphicFramePr>
               <a:graphicFrameLocks xmlns:a="http://schemas.openxmlformats.org/drawingml/2006/main" noChangeAspect="1"/>
             </wp:cNvGraphicFramePr>
@@ -3057,7 +3550,7 @@
                     <pic:cNvPicPr/>
                   </pic:nvPicPr>
                   <pic:blipFill>
-                    <a:blip r:embed="rId10">
+                    <a:blip r:embed="rId11">
                       <a:extLst>
                         <a:ext uri="{28A0092B-C50C-407E-A947-70E740481C1C}">
                           <a14:useLocalDpi xmlns:a14="http://schemas.microsoft.com/office/drawing/2010/main" val="0"/>
@@ -3071,11 +3564,21 @@
                   <pic:spPr>
                     <a:xfrm>
                       <a:off x="0" y="0"/>
-                      <a:ext cx="618596" cy="317500"/>
+                      <a:ext cx="1781618" cy="4031312"/>
                     </a:xfrm>
                     <a:prstGeom prst="rect">
                       <a:avLst/>
                     </a:prstGeom>
+                    <a:ln>
+                      <a:noFill/>
+                    </a:ln>
+                    <a:effectLst>
+                      <a:outerShdw blurRad="292100" dist="139700" dir="2700000" algn="tl" rotWithShape="0">
+                        <a:srgbClr val="333333">
+                          <a:alpha val="65000"/>
+                        </a:srgbClr>
+                      </a:outerShdw>
+                    </a:effectLst>
                   </pic:spPr>
                 </pic:pic>
               </a:graphicData>
@@ -3099,187 +3602,39 @@
           <w:szCs w:val="24"/>
         </w:rPr>
       </w:pPr>
-      <w:r>
-        <w:rPr>
-          <w:rFonts w:ascii="Arial" w:hAnsi="Arial" w:cs="Arial"/>
-          <w:b/>
-          <w:sz w:val="24"/>
-          <w:szCs w:val="24"/>
-        </w:rPr>
-        <w:t>1.</w:t>
-      </w:r>
-      <w:r>
-        <w:rPr>
-          <w:rFonts w:ascii="Arial" w:hAnsi="Arial" w:cs="Arial"/>
-          <w:b/>
-          <w:sz w:val="24"/>
-          <w:szCs w:val="24"/>
-        </w:rPr>
-        <w:t>1</w:t>
-      </w:r>
-      <w:r>
-        <w:rPr>
-          <w:rFonts w:ascii="Arial" w:hAnsi="Arial" w:cs="Arial"/>
-          <w:b/>
-          <w:sz w:val="24"/>
-          <w:szCs w:val="24"/>
-        </w:rPr>
-        <w:t>- Presionaremos el siguiente botón</w:t>
-      </w:r>
-    </w:p>
-    <w:p>
-      <w:pPr>
-        <w:rPr>
-          <w:rFonts w:ascii="Arial" w:hAnsi="Arial" w:cs="Arial"/>
-          <w:b/>
-          <w:sz w:val="24"/>
-          <w:szCs w:val="24"/>
-        </w:rPr>
-      </w:pPr>
-      <w:r>
-        <w:rPr>
-          <w:rFonts w:ascii="Arial" w:hAnsi="Arial" w:cs="Arial"/>
-          <w:b/>
-          <w:sz w:val="24"/>
-          <w:szCs w:val="24"/>
-        </w:rPr>
-        <w:t>p</w:t>
-      </w:r>
-      <w:r>
-        <w:rPr>
-          <w:rFonts w:ascii="Arial" w:hAnsi="Arial" w:cs="Arial"/>
-          <w:b/>
-          <w:sz w:val="24"/>
-          <w:szCs w:val="24"/>
-        </w:rPr>
-        <w:t>ara mostrar el menú principal</w:t>
-      </w:r>
-    </w:p>
-    <w:p>
-      <w:pPr>
-        <w:rPr>
-          <w:rFonts w:ascii="Arial" w:hAnsi="Arial" w:cs="Arial"/>
-          <w:b/>
-          <w:sz w:val="24"/>
-          <w:szCs w:val="24"/>
-        </w:rPr>
-      </w:pPr>
-    </w:p>
-    <w:p>
-      <w:pPr>
-        <w:rPr>
-          <w:rFonts w:ascii="Arial" w:hAnsi="Arial" w:cs="Arial"/>
-          <w:b/>
-          <w:sz w:val="24"/>
-          <w:szCs w:val="24"/>
-        </w:rPr>
-      </w:pPr>
-      <w:r>
-        <w:rPr>
-          <w:rFonts w:ascii="Arial" w:hAnsi="Arial" w:cs="Arial"/>
-          <w:b/>
-          <w:sz w:val="24"/>
-          <w:szCs w:val="24"/>
-        </w:rPr>
-        <w:t>1.</w:t>
-      </w:r>
-      <w:r>
-        <w:rPr>
-          <w:rFonts w:ascii="Arial" w:hAnsi="Arial" w:cs="Arial"/>
-          <w:b/>
-          <w:sz w:val="24"/>
-          <w:szCs w:val="24"/>
-        </w:rPr>
-        <w:t xml:space="preserve">2.- Seleccionar la opción PARTICIPACIONES </w:t>
-      </w:r>
-      <w:r>
-        <w:rPr>
-          <w:rFonts w:ascii="Arial" w:hAnsi="Arial" w:cs="Arial"/>
-          <w:b/>
-          <w:sz w:val="24"/>
-          <w:szCs w:val="24"/>
-        </w:rPr>
-        <w:t>FEDERALES</w:t>
-      </w:r>
-      <w:r>
-        <w:rPr>
-          <w:rFonts w:ascii="Arial" w:hAnsi="Arial" w:cs="Arial"/>
-          <w:b/>
-          <w:sz w:val="24"/>
-          <w:szCs w:val="24"/>
-        </w:rPr>
-        <w:t xml:space="preserve"> la cual desplegara un submenú</w:t>
-      </w:r>
-    </w:p>
-    <w:p>
-      <w:pPr>
-        <w:rPr>
-          <w:rFonts w:ascii="Arial" w:hAnsi="Arial" w:cs="Arial"/>
-          <w:b/>
-          <w:sz w:val="24"/>
-          <w:szCs w:val="24"/>
-        </w:rPr>
-      </w:pPr>
-    </w:p>
-    <w:p>
-      <w:pPr>
-        <w:rPr>
-          <w:rFonts w:ascii="Arial" w:hAnsi="Arial" w:cs="Arial"/>
-          <w:b/>
-          <w:sz w:val="24"/>
-          <w:szCs w:val="24"/>
-        </w:rPr>
-      </w:pPr>
-      <w:r>
-        <w:rPr>
-          <w:rFonts w:ascii="Arial" w:hAnsi="Arial" w:cs="Arial"/>
-          <w:b/>
-          <w:sz w:val="24"/>
-          <w:szCs w:val="24"/>
-        </w:rPr>
-        <w:t>1.</w:t>
-      </w:r>
-      <w:r>
-        <w:rPr>
-          <w:rFonts w:ascii="Arial" w:hAnsi="Arial" w:cs="Arial"/>
-          <w:b/>
-          <w:sz w:val="24"/>
-          <w:szCs w:val="24"/>
-        </w:rPr>
-        <w:t>3.- De las opciones del submenú elegiremos la opción “</w:t>
-      </w:r>
-      <w:r>
-        <w:rPr>
-          <w:rFonts w:ascii="Arial" w:hAnsi="Arial" w:cs="Arial"/>
-          <w:b/>
-          <w:sz w:val="24"/>
-          <w:szCs w:val="24"/>
-        </w:rPr>
-        <w:t>COMP ISAN</w:t>
-      </w:r>
-      <w:r>
-        <w:rPr>
-          <w:rFonts w:ascii="Arial" w:hAnsi="Arial" w:cs="Arial"/>
-          <w:b/>
-          <w:sz w:val="24"/>
-          <w:szCs w:val="24"/>
-        </w:rPr>
-        <w:t xml:space="preserve">” </w:t>
-      </w:r>
-    </w:p>
-    <w:p>
-      <w:pPr>
-        <w:rPr>
-          <w:rFonts w:ascii="Arial" w:hAnsi="Arial" w:cs="Arial"/>
-          <w:b/>
-          <w:sz w:val="24"/>
-          <w:szCs w:val="24"/>
-        </w:rPr>
-      </w:pPr>
-    </w:p>
-    <w:p>
-      <w:pPr>
-        <w:jc w:val="center"/>
+    </w:p>
+    <w:p>
+      <w:pPr>
+        <w:rPr>
+          <w:rFonts w:ascii="Arial" w:hAnsi="Arial" w:cs="Arial"/>
+          <w:b/>
+          <w:sz w:val="24"/>
+          <w:szCs w:val="24"/>
+        </w:rPr>
+      </w:pPr>
+    </w:p>
+    <w:p>
+      <w:pPr>
+        <w:rPr>
+          <w:rFonts w:ascii="Arial" w:hAnsi="Arial" w:cs="Arial"/>
+          <w:b/>
+          <w:sz w:val="24"/>
+          <w:szCs w:val="24"/>
+        </w:rPr>
+      </w:pPr>
+    </w:p>
+    <w:p>
+      <w:pPr>
+        <w:rPr>
+          <w:rFonts w:ascii="Arial" w:hAnsi="Arial" w:cs="Arial"/>
+          <w:b/>
+          <w:sz w:val="24"/>
+          <w:szCs w:val="24"/>
+        </w:rPr>
+      </w:pPr>
+    </w:p>
+    <w:p>
+      <w:pPr>
         <w:rPr>
           <w:rFonts w:ascii="Arial" w:hAnsi="Arial" w:cs="Arial"/>
           <w:b/>
@@ -3296,15 +3651,15 @@
         <mc:AlternateContent>
           <mc:Choice Requires="wps">
             <w:drawing>
-              <wp:anchor distT="0" distB="0" distL="114300" distR="114300" simplePos="0" relativeHeight="251825152" behindDoc="0" locked="0" layoutInCell="1" allowOverlap="1" wp14:anchorId="3F7B1912" wp14:editId="6BB7B8AD">
+              <wp:anchor distT="0" distB="0" distL="114300" distR="114300" simplePos="0" relativeHeight="251835392" behindDoc="0" locked="0" layoutInCell="1" allowOverlap="1" wp14:anchorId="3F7B1912" wp14:editId="4DA1FE37">
                 <wp:simplePos x="0" y="0"/>
-                <wp:positionH relativeFrom="column">
-                  <wp:posOffset>1694815</wp:posOffset>
+                <wp:positionH relativeFrom="margin">
+                  <wp:posOffset>1786890</wp:posOffset>
                 </wp:positionH>
                 <wp:positionV relativeFrom="paragraph">
-                  <wp:posOffset>3663788</wp:posOffset>
+                  <wp:posOffset>283845</wp:posOffset>
                 </wp:positionV>
-                <wp:extent cx="2041451" cy="265681"/>
+                <wp:extent cx="2040890" cy="265430"/>
                 <wp:effectExtent l="19050" t="19050" r="16510" b="20320"/>
                 <wp:wrapNone/>
                 <wp:docPr id="10" name="Rectángulo 10"/>
@@ -3316,7 +3671,7 @@
                       <wps:spPr>
                         <a:xfrm>
                           <a:off x="0" y="0"/>
-                          <a:ext cx="2041451" cy="265681"/>
+                          <a:ext cx="2040890" cy="265430"/>
                         </a:xfrm>
                         <a:prstGeom prst="rect">
                           <a:avLst/>
@@ -3362,136 +3717,83 @@
           </mc:Choice>
           <mc:Fallback>
             <w:pict>
-              <v:rect w14:anchorId="3CD6C9FC" id="Rectángulo 10" o:spid="_x0000_s1026" style="position:absolute;margin-left:133.45pt;margin-top:288.5pt;width:160.75pt;height:20.9pt;z-index:251825152;visibility:visible;mso-wrap-style:square;mso-width-percent:0;mso-height-percent:0;mso-wrap-distance-left:9pt;mso-wrap-distance-top:0;mso-wrap-distance-right:9pt;mso-wrap-distance-bottom:0;mso-position-horizontal:absolute;mso-position-horizontal-relative:text;mso-position-vertical:absolute;mso-position-vertical-relative:text;mso-width-percent:0;mso-height-percent:0;mso-width-relative:margin;mso-height-relative:margin;v-text-anchor:middle" o:gfxdata="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" filled="f" strokecolor="red" strokeweight="2.25pt"/>
+              <v:rect w14:anchorId="0D8515FA" id="Rectángulo 10" o:spid="_x0000_s1026" style="position:absolute;margin-left:140.7pt;margin-top:22.35pt;width:160.7pt;height:20.9pt;z-index:251835392;visibility:visible;mso-wrap-style:square;mso-width-percent:0;mso-height-percent:0;mso-wrap-distance-left:9pt;mso-wrap-distance-top:0;mso-wrap-distance-right:9pt;mso-wrap-distance-bottom:0;mso-position-horizontal:absolute;mso-position-horizontal-relative:margin;mso-position-vertical:absolute;mso-position-vertical-relative:text;mso-width-percent:0;mso-height-percent:0;mso-width-relative:margin;mso-height-relative:margin;v-text-anchor:middle" o:gfxdata="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" filled="f" strokecolor="red" strokeweight="2.25pt">
+                <w10:wrap anchorx="margin"/>
+              </v:rect>
             </w:pict>
           </mc:Fallback>
         </mc:AlternateContent>
       </w:r>
-      <w:r>
-        <w:rPr>
-          <w:noProof/>
-          <w:lang w:val="es-MX" w:eastAsia="es-MX"/>
-        </w:rPr>
-        <w:drawing>
-          <wp:anchor distT="0" distB="0" distL="114300" distR="114300" simplePos="0" relativeHeight="251820032" behindDoc="0" locked="0" layoutInCell="1" allowOverlap="1" wp14:anchorId="5B950690" wp14:editId="3CB0B4A1">
-            <wp:simplePos x="0" y="0"/>
-            <wp:positionH relativeFrom="margin">
-              <wp:posOffset>1057275</wp:posOffset>
-            </wp:positionH>
-            <wp:positionV relativeFrom="paragraph">
-              <wp:posOffset>165897</wp:posOffset>
-            </wp:positionV>
-            <wp:extent cx="618596" cy="317500"/>
-            <wp:effectExtent l="0" t="0" r="0" b="6350"/>
-            <wp:wrapNone/>
-            <wp:docPr id="69" name="Imagen 69"/>
-            <wp:cNvGraphicFramePr>
-              <a:graphicFrameLocks xmlns:a="http://schemas.openxmlformats.org/drawingml/2006/main" noChangeAspect="1"/>
-            </wp:cNvGraphicFramePr>
-            <a:graphic xmlns:a="http://schemas.openxmlformats.org/drawingml/2006/main">
-              <a:graphicData uri="http://schemas.openxmlformats.org/drawingml/2006/picture">
-                <pic:pic xmlns:pic="http://schemas.openxmlformats.org/drawingml/2006/picture">
-                  <pic:nvPicPr>
-                    <pic:cNvPr id="1" name=""/>
-                    <pic:cNvPicPr/>
-                  </pic:nvPicPr>
-                  <pic:blipFill>
-                    <a:blip r:embed="rId10">
-                      <a:extLst>
-                        <a:ext uri="{28A0092B-C50C-407E-A947-70E740481C1C}">
-                          <a14:useLocalDpi xmlns:a14="http://schemas.microsoft.com/office/drawing/2010/main" val="0"/>
-                        </a:ext>
-                      </a:extLst>
-                    </a:blip>
-                    <a:stretch>
-                      <a:fillRect/>
-                    </a:stretch>
-                  </pic:blipFill>
-                  <pic:spPr>
-                    <a:xfrm>
-                      <a:off x="0" y="0"/>
-                      <a:ext cx="618596" cy="317500"/>
-                    </a:xfrm>
-                    <a:prstGeom prst="rect">
-                      <a:avLst/>
-                    </a:prstGeom>
-                  </pic:spPr>
-                </pic:pic>
-              </a:graphicData>
-            </a:graphic>
-            <wp14:sizeRelH relativeFrom="page">
-              <wp14:pctWidth>0</wp14:pctWidth>
-            </wp14:sizeRelH>
-            <wp14:sizeRelV relativeFrom="page">
-              <wp14:pctHeight>0</wp14:pctHeight>
-            </wp14:sizeRelV>
-          </wp:anchor>
-        </w:drawing>
-      </w:r>
-      <w:r>
-        <w:rPr>
-          <w:rFonts w:ascii="Arial" w:hAnsi="Arial" w:cs="Arial"/>
-          <w:b/>
-          <w:noProof/>
-          <w:sz w:val="24"/>
-          <w:szCs w:val="24"/>
-          <w:lang w:val="es-MX" w:eastAsia="es-MX"/>
-        </w:rPr>
-        <w:drawing>
-          <wp:inline distT="0" distB="0" distL="0" distR="0" wp14:anchorId="1449C8FD" wp14:editId="18D71FBC">
-            <wp:extent cx="2094407" cy="3926030"/>
-            <wp:effectExtent l="152400" t="152400" r="363220" b="360680"/>
-            <wp:docPr id="20" name="Imagen 20"/>
-            <wp:cNvGraphicFramePr>
-              <a:graphicFrameLocks xmlns:a="http://schemas.openxmlformats.org/drawingml/2006/main" noChangeAspect="1"/>
-            </wp:cNvGraphicFramePr>
-            <a:graphic xmlns:a="http://schemas.openxmlformats.org/drawingml/2006/main">
-              <a:graphicData uri="http://schemas.openxmlformats.org/drawingml/2006/picture">
-                <pic:pic xmlns:pic="http://schemas.openxmlformats.org/drawingml/2006/picture">
-                  <pic:nvPicPr>
-                    <pic:cNvPr id="0" name="Picture 1"/>
-                    <pic:cNvPicPr>
-                      <a:picLocks noChangeAspect="1" noChangeArrowheads="1"/>
-                    </pic:cNvPicPr>
-                  </pic:nvPicPr>
-                  <pic:blipFill>
-                    <a:blip r:embed="rId11">
-                      <a:extLst>
-                        <a:ext uri="{28A0092B-C50C-407E-A947-70E740481C1C}">
-                          <a14:useLocalDpi xmlns:a14="http://schemas.microsoft.com/office/drawing/2010/main" val="0"/>
-                        </a:ext>
-                      </a:extLst>
-                    </a:blip>
-                    <a:srcRect/>
-                    <a:stretch>
-                      <a:fillRect/>
-                    </a:stretch>
-                  </pic:blipFill>
-                  <pic:spPr bwMode="auto">
-                    <a:xfrm>
-                      <a:off x="0" y="0"/>
-                      <a:ext cx="2098684" cy="3934047"/>
-                    </a:xfrm>
-                    <a:prstGeom prst="rect">
-                      <a:avLst/>
-                    </a:prstGeom>
-                    <a:ln>
-                      <a:noFill/>
-                    </a:ln>
-                    <a:effectLst>
-                      <a:outerShdw blurRad="292100" dist="139700" dir="2700000" algn="tl" rotWithShape="0">
-                        <a:srgbClr val="333333">
-                          <a:alpha val="65000"/>
-                        </a:srgbClr>
-                      </a:outerShdw>
-                    </a:effectLst>
-                  </pic:spPr>
-                </pic:pic>
-              </a:graphicData>
-            </a:graphic>
-          </wp:inline>
-        </w:drawing>
-      </w:r>
+    </w:p>
+    <w:p>
+      <w:pPr>
+        <w:rPr>
+          <w:rFonts w:ascii="Arial" w:hAnsi="Arial" w:cs="Arial"/>
+          <w:b/>
+          <w:sz w:val="24"/>
+          <w:szCs w:val="24"/>
+        </w:rPr>
+      </w:pPr>
+    </w:p>
+    <w:p>
+      <w:pPr>
+        <w:rPr>
+          <w:rFonts w:ascii="Arial" w:hAnsi="Arial" w:cs="Arial"/>
+          <w:b/>
+          <w:sz w:val="24"/>
+          <w:szCs w:val="24"/>
+        </w:rPr>
+      </w:pPr>
+    </w:p>
+    <w:p>
+      <w:pPr>
+        <w:rPr>
+          <w:rFonts w:ascii="Arial" w:hAnsi="Arial" w:cs="Arial"/>
+          <w:b/>
+          <w:sz w:val="24"/>
+          <w:szCs w:val="24"/>
+        </w:rPr>
+      </w:pPr>
+    </w:p>
+    <w:p>
+      <w:pPr>
+        <w:rPr>
+          <w:rFonts w:ascii="Arial" w:hAnsi="Arial" w:cs="Arial"/>
+          <w:b/>
+          <w:sz w:val="24"/>
+          <w:szCs w:val="24"/>
+        </w:rPr>
+      </w:pPr>
+    </w:p>
+    <w:p>
+      <w:pPr>
+        <w:rPr>
+          <w:rFonts w:ascii="Arial" w:hAnsi="Arial" w:cs="Arial"/>
+          <w:b/>
+          <w:sz w:val="24"/>
+          <w:szCs w:val="24"/>
+        </w:rPr>
+      </w:pPr>
+    </w:p>
+    <w:p>
+      <w:pPr>
+        <w:rPr>
+          <w:rFonts w:ascii="Arial" w:hAnsi="Arial" w:cs="Arial"/>
+          <w:b/>
+          <w:sz w:val="24"/>
+          <w:szCs w:val="24"/>
+        </w:rPr>
+      </w:pPr>
+    </w:p>
+    <w:p>
+      <w:pPr>
+        <w:rPr>
+          <w:rFonts w:ascii="Arial" w:hAnsi="Arial" w:cs="Arial"/>
+          <w:b/>
+          <w:sz w:val="24"/>
+          <w:szCs w:val="24"/>
+        </w:rPr>
+      </w:pPr>
     </w:p>
     <w:p>
       <w:pPr>
@@ -3532,18 +3834,19 @@
           <w:rFonts w:cs="Arial"/>
         </w:rPr>
       </w:pPr>
-      <w:bookmarkStart w:id="12" w:name="_Toc123565163"/>
-      <w:bookmarkStart w:id="13" w:name="_Toc124341670"/>
-      <w:bookmarkStart w:id="14" w:name="_Toc124412150"/>
+      <w:bookmarkStart w:id="32" w:name="_Toc123565163"/>
+      <w:bookmarkStart w:id="33" w:name="_Toc124341670"/>
+      <w:bookmarkStart w:id="34" w:name="_Toc136856314"/>
       <w:r>
         <w:rPr>
           <w:rFonts w:cs="Arial"/>
         </w:rPr>
+        <w:lastRenderedPageBreak/>
         <w:t>2.- Crear un nuevo cálculo</w:t>
       </w:r>
-      <w:bookmarkEnd w:id="12"/>
-      <w:bookmarkEnd w:id="13"/>
-      <w:bookmarkEnd w:id="14"/>
+      <w:bookmarkEnd w:id="32"/>
+      <w:bookmarkEnd w:id="33"/>
+      <w:bookmarkEnd w:id="34"/>
     </w:p>
     <w:p>
       <w:pPr>
@@ -3886,7 +4189,7 @@
           <w:lang w:val="es-MX" w:eastAsia="es-MX"/>
         </w:rPr>
         <w:drawing>
-          <wp:inline distT="0" distB="0" distL="0" distR="0" wp14:anchorId="7B7837A7" wp14:editId="77C8CBDE">
+          <wp:inline distT="0" distB="0" distL="0" distR="0" wp14:anchorId="7B7837A7" wp14:editId="437190AA">
             <wp:extent cx="3636335" cy="2328653"/>
             <wp:effectExtent l="152400" t="152400" r="364490" b="357505"/>
             <wp:docPr id="12" name="Imagen 12"/>
@@ -4015,6 +4318,7 @@
           <w:sz w:val="24"/>
           <w:szCs w:val="24"/>
         </w:rPr>
+        <w:lastRenderedPageBreak/>
         <w:t>2.3.</w:t>
       </w:r>
       <w:r>
@@ -4527,6 +4831,7 @@
           <w:sz w:val="24"/>
           <w:szCs w:val="24"/>
         </w:rPr>
+        <w:lastRenderedPageBreak/>
         <w:t>2.5</w:t>
       </w:r>
       <w:r>
@@ -5384,9 +5689,9 @@
           <w:rFonts w:cs="Arial"/>
         </w:rPr>
       </w:pPr>
-      <w:bookmarkStart w:id="15" w:name="_Toc123565164"/>
-      <w:bookmarkStart w:id="16" w:name="_Toc124341671"/>
-      <w:bookmarkStart w:id="17" w:name="_Toc124412151"/>
+      <w:bookmarkStart w:id="35" w:name="_Toc123565164"/>
+      <w:bookmarkStart w:id="36" w:name="_Toc124341671"/>
+      <w:bookmarkStart w:id="37" w:name="_Toc136856315"/>
       <w:r>
         <w:rPr>
           <w:rFonts w:cs="Arial"/>
@@ -5394,9 +5699,9 @@
         <w:lastRenderedPageBreak/>
         <w:t>3.- Autorización de cálculo</w:t>
       </w:r>
-      <w:bookmarkEnd w:id="15"/>
-      <w:bookmarkEnd w:id="16"/>
-      <w:bookmarkEnd w:id="17"/>
+      <w:bookmarkEnd w:id="35"/>
+      <w:bookmarkEnd w:id="36"/>
+      <w:bookmarkEnd w:id="37"/>
     </w:p>
     <w:p>
       <w:pPr>
@@ -6011,9 +6316,9 @@
           <w:rFonts w:cs="Arial"/>
         </w:rPr>
       </w:pPr>
-      <w:bookmarkStart w:id="18" w:name="_Toc124161440"/>
-      <w:bookmarkStart w:id="19" w:name="_Toc124341672"/>
-      <w:bookmarkStart w:id="20" w:name="_Toc124412152"/>
+      <w:bookmarkStart w:id="38" w:name="_Toc124161440"/>
+      <w:bookmarkStart w:id="39" w:name="_Toc124341672"/>
+      <w:bookmarkStart w:id="40" w:name="_Toc136856316"/>
       <w:r>
         <w:rPr>
           <w:rFonts w:cs="Arial"/>
@@ -6021,9 +6326,9 @@
         <w:lastRenderedPageBreak/>
         <w:t>4.- Regresar un cálculo</w:t>
       </w:r>
-      <w:bookmarkEnd w:id="18"/>
-      <w:bookmarkEnd w:id="19"/>
-      <w:bookmarkEnd w:id="20"/>
+      <w:bookmarkEnd w:id="38"/>
+      <w:bookmarkEnd w:id="39"/>
+      <w:bookmarkEnd w:id="40"/>
       <w:r>
         <w:rPr>
           <w:rFonts w:cs="Arial"/>
@@ -6582,9 +6887,9 @@
           <w:rFonts w:cs="Arial"/>
         </w:rPr>
       </w:pPr>
-      <w:bookmarkStart w:id="21" w:name="_Toc123565165"/>
-      <w:bookmarkStart w:id="22" w:name="_Toc124341673"/>
-      <w:bookmarkStart w:id="23" w:name="_Toc124412153"/>
+      <w:bookmarkStart w:id="41" w:name="_Toc123565165"/>
+      <w:bookmarkStart w:id="42" w:name="_Toc124341673"/>
+      <w:bookmarkStart w:id="43" w:name="_Toc136856317"/>
       <w:r>
         <w:rPr>
           <w:rFonts w:cs="Arial"/>
@@ -6592,9 +6897,9 @@
         <w:lastRenderedPageBreak/>
         <w:t>5.- Consulta de estatus</w:t>
       </w:r>
-      <w:bookmarkEnd w:id="21"/>
-      <w:bookmarkEnd w:id="22"/>
-      <w:bookmarkEnd w:id="23"/>
+      <w:bookmarkEnd w:id="41"/>
+      <w:bookmarkEnd w:id="42"/>
+      <w:bookmarkEnd w:id="43"/>
     </w:p>
     <w:p>
       <w:pPr>
@@ -7364,7 +7669,7 @@
                 <w:noProof/>
                 <w:color w:val="FFFFFF" w:themeColor="background1"/>
               </w:rPr>
-              <w:t>11</w:t>
+              <w:t>2</w:t>
             </w:r>
             <w:r>
               <w:rPr>
@@ -9474,7 +9779,7 @@
 </file>
 
 <file path=customXml/itemProps1.xml><?xml version="1.0" encoding="utf-8"?>
-<ds:datastoreItem xmlns:ds="http://schemas.openxmlformats.org/officeDocument/2006/customXml" ds:itemID="{BFABA7C8-4896-4E6D-A5F3-77058E718FA1}">
+<ds:datastoreItem xmlns:ds="http://schemas.openxmlformats.org/officeDocument/2006/customXml" ds:itemID="{E7C4A9D3-D768-4F42-86A2-0B5DAD073616}">
   <ds:schemaRefs>
     <ds:schemaRef ds:uri="http://schemas.openxmlformats.org/officeDocument/2006/bibliography"/>
   </ds:schemaRefs>

</xml_diff>